<commit_message>
-cleaning up of codes -add some comments -edit report
</commit_message>
<xml_diff>
--- a/KIWC-KWAC-KWOC/doc/report.docx
+++ b/KIWC-KWAC-KWOC/doc/report.docx
@@ -155,17 +155,17 @@
                 <w:sz w:val="24"/>
                 <w:szCs w:val="24"/>
               </w:rPr>
-              <w:t xml:space="preserve">Lin Wei </w:t>
+              <w:t>Lin Weiz</w:t>
             </w:r>
-            <w:proofErr w:type="spellStart"/>
             <w:r>
               <w:rPr>
                 <w:sz w:val="24"/>
                 <w:szCs w:val="24"/>
               </w:rPr>
-              <w:t>Zhi</w:t>
+              <w:t>hi</w:t>
             </w:r>
-            <w:proofErr w:type="spellEnd"/>
+            <w:bookmarkStart w:id="0" w:name="_GoBack"/>
+            <w:bookmarkEnd w:id="0"/>
           </w:p>
         </w:tc>
         <w:tc>
@@ -382,7 +382,21 @@
           <w:sz w:val="24"/>
           <w:szCs w:val="24"/>
         </w:rPr>
-        <w:t xml:space="preserve"> will process through all input before proceeding to the next process.</w:t>
+        <w:t xml:space="preserve"> will process through all input before proceeding to the next </w:t>
+      </w:r>
+      <w:r>
+        <w:rPr>
+          <w:sz w:val="24"/>
+          <w:szCs w:val="24"/>
+        </w:rPr>
+        <w:t>stage</w:t>
+      </w:r>
+      <w:r>
+        <w:rPr>
+          <w:sz w:val="24"/>
+          <w:szCs w:val="24"/>
+        </w:rPr>
+        <w:t>.</w:t>
       </w:r>
     </w:p>
     <w:p>
@@ -396,7 +410,6 @@
       <w:r>
         <w:rPr>
           <w:noProof/>
-          <w:lang w:val="en-SG"/>
         </w:rPr>
         <mc:AlternateContent>
           <mc:Choice Requires="wps">
@@ -455,14 +468,27 @@
                             <w:r>
                               <w:t xml:space="preserve">Figure </w:t>
                             </w:r>
-                            <w:fldSimple w:instr=" SEQ Figure \* ARABIC ">
-                              <w:r>
-                                <w:rPr>
-                                  <w:noProof/>
-                                </w:rPr>
-                                <w:t>1</w:t>
-                              </w:r>
-                            </w:fldSimple>
+                            <w:r>
+                              <w:fldChar w:fldCharType="begin"/>
+                            </w:r>
+                            <w:r>
+                              <w:instrText xml:space="preserve"> SEQ Figure \* ARABIC </w:instrText>
+                            </w:r>
+                            <w:r>
+                              <w:fldChar w:fldCharType="separate"/>
+                            </w:r>
+                            <w:r>
+                              <w:rPr>
+                                <w:noProof/>
+                              </w:rPr>
+                              <w:t>1</w:t>
+                            </w:r>
+                            <w:r>
+                              <w:rPr>
+                                <w:noProof/>
+                              </w:rPr>
+                              <w:fldChar w:fldCharType="end"/>
+                            </w:r>
                             <w:r>
                               <w:t>: Class Diagram of KWIK</w:t>
                             </w:r>
@@ -551,7 +577,6 @@
       <w:r>
         <w:rPr>
           <w:noProof/>
-          <w:lang w:val="en-SG"/>
         </w:rPr>
         <w:drawing>
           <wp:anchor distT="0" distB="0" distL="114300" distR="114300" simplePos="0" relativeHeight="251658240" behindDoc="1" locked="0" layoutInCell="1" allowOverlap="1" wp14:anchorId="2583EBCD" wp14:editId="50F9D570">
@@ -644,7 +669,6 @@
       <w:r>
         <w:rPr>
           <w:noProof/>
-          <w:lang w:val="en-SG"/>
         </w:rPr>
         <w:drawing>
           <wp:inline distT="0" distB="0" distL="0" distR="0" wp14:anchorId="7AC547B7" wp14:editId="7D5D3788">
@@ -703,14 +727,27 @@
       <w:r>
         <w:t xml:space="preserve">Figure </w:t>
       </w:r>
-      <w:fldSimple w:instr=" SEQ Figure \* ARABIC ">
-        <w:r>
-          <w:rPr>
-            <w:noProof/>
-          </w:rPr>
-          <w:t>2</w:t>
-        </w:r>
-      </w:fldSimple>
+      <w:r>
+        <w:fldChar w:fldCharType="begin"/>
+      </w:r>
+      <w:r>
+        <w:instrText xml:space="preserve"> SEQ Figure \* ARABIC </w:instrText>
+      </w:r>
+      <w:r>
+        <w:fldChar w:fldCharType="separate"/>
+      </w:r>
+      <w:r>
+        <w:rPr>
+          <w:noProof/>
+        </w:rPr>
+        <w:t>2</w:t>
+      </w:r>
+      <w:r>
+        <w:rPr>
+          <w:noProof/>
+        </w:rPr>
+        <w:fldChar w:fldCharType="end"/>
+      </w:r>
       <w:r>
         <w:t>: Method calls of KWIK</w:t>
       </w:r>
@@ -1324,8 +1361,6 @@
       </w:rPr>
       <w:t>CS3213</w:t>
     </w:r>
-    <w:bookmarkStart w:id="0" w:name="_GoBack"/>
-    <w:bookmarkEnd w:id="0"/>
     <w:r>
       <w:rPr>
         <w:color w:val="4F81BD" w:themeColor="accent1"/>

</xml_diff>

<commit_message>
Updated the diagrams in the report
</commit_message>
<xml_diff>
--- a/KIWC-KWAC-KWOC/doc/report.docx
+++ b/KIWC-KWAC-KWOC/doc/report.docx
@@ -164,8 +164,6 @@
               </w:rPr>
               <w:t>hi</w:t>
             </w:r>
-            <w:bookmarkStart w:id="0" w:name="_GoBack"/>
-            <w:bookmarkEnd w:id="0"/>
           </w:p>
         </w:tc>
         <w:tc>
@@ -410,11 +408,87 @@
       <w:r>
         <w:rPr>
           <w:noProof/>
+          <w:lang w:val="en-SG"/>
+        </w:rPr>
+        <w:drawing>
+          <wp:anchor distT="0" distB="0" distL="114300" distR="114300" simplePos="0" relativeHeight="251658240" behindDoc="1" locked="0" layoutInCell="1" allowOverlap="1" wp14:anchorId="08596284" wp14:editId="68250B9C">
+            <wp:simplePos x="0" y="0"/>
+            <wp:positionH relativeFrom="column">
+              <wp:posOffset>0</wp:posOffset>
+            </wp:positionH>
+            <wp:positionV relativeFrom="paragraph">
+              <wp:posOffset>232410</wp:posOffset>
+            </wp:positionV>
+            <wp:extent cx="5942330" cy="3847465"/>
+            <wp:effectExtent l="0" t="0" r="1270" b="635"/>
+            <wp:wrapTight wrapText="bothSides">
+              <wp:wrapPolygon edited="0">
+                <wp:start x="0" y="0"/>
+                <wp:lineTo x="0" y="21497"/>
+                <wp:lineTo x="21535" y="21497"/>
+                <wp:lineTo x="21535" y="0"/>
+                <wp:lineTo x="0" y="0"/>
+              </wp:wrapPolygon>
+            </wp:wrapTight>
+            <wp:docPr id="7" name="Picture 7"/>
+            <wp:cNvGraphicFramePr>
+              <a:graphicFrameLocks xmlns:a="http://schemas.openxmlformats.org/drawingml/2006/main" noChangeAspect="1"/>
+            </wp:cNvGraphicFramePr>
+            <a:graphic xmlns:a="http://schemas.openxmlformats.org/drawingml/2006/main">
+              <a:graphicData uri="http://schemas.openxmlformats.org/drawingml/2006/picture">
+                <pic:pic xmlns:pic="http://schemas.openxmlformats.org/drawingml/2006/picture">
+                  <pic:nvPicPr>
+                    <pic:cNvPr id="0" name="Picture 5" descr="C:\Users\Jasontbk\Documents\#Sem 5_CS3213_Software Systems Design\HW1\doc\ClassDiagram.png"/>
+                    <pic:cNvPicPr>
+                      <a:picLocks noChangeAspect="1" noChangeArrowheads="1"/>
+                    </pic:cNvPicPr>
+                  </pic:nvPicPr>
+                  <pic:blipFill>
+                    <a:blip r:embed="rId8">
+                      <a:extLst>
+                        <a:ext uri="{28A0092B-C50C-407E-A947-70E740481C1C}">
+                          <a14:useLocalDpi xmlns:a14="http://schemas.microsoft.com/office/drawing/2010/main" val="0"/>
+                        </a:ext>
+                      </a:extLst>
+                    </a:blip>
+                    <a:stretch>
+                      <a:fillRect/>
+                    </a:stretch>
+                  </pic:blipFill>
+                  <pic:spPr bwMode="auto">
+                    <a:xfrm>
+                      <a:off x="0" y="0"/>
+                      <a:ext cx="5942330" cy="3847465"/>
+                    </a:xfrm>
+                    <a:prstGeom prst="rect">
+                      <a:avLst/>
+                    </a:prstGeom>
+                    <a:noFill/>
+                    <a:ln>
+                      <a:noFill/>
+                    </a:ln>
+                  </pic:spPr>
+                </pic:pic>
+              </a:graphicData>
+            </a:graphic>
+            <wp14:sizeRelH relativeFrom="page">
+              <wp14:pctWidth>0</wp14:pctWidth>
+            </wp14:sizeRelH>
+            <wp14:sizeRelV relativeFrom="page">
+              <wp14:pctHeight>0</wp14:pctHeight>
+            </wp14:sizeRelV>
+          </wp:anchor>
+        </w:drawing>
+      </w:r>
+      <w:r>
+        <w:rPr>
+          <w:noProof/>
+          <w:lang w:val="en-SG"/>
         </w:rPr>
         <mc:AlternateContent>
           <mc:Choice Requires="wps">
             <w:drawing>
-              <wp:anchor distT="0" distB="0" distL="114300" distR="114300" simplePos="0" relativeHeight="251660288" behindDoc="0" locked="0" layoutInCell="1" allowOverlap="1" wp14:anchorId="0C81A33C" wp14:editId="645FEBCB">
+              <wp:anchor distT="0" distB="0" distL="114300" distR="114300" simplePos="0" relativeHeight="251660288" behindDoc="0" locked="0" layoutInCell="1" allowOverlap="1" wp14:anchorId="069E8121" wp14:editId="09CC9413">
                 <wp:simplePos x="0" y="0"/>
                 <wp:positionH relativeFrom="column">
                   <wp:posOffset>0</wp:posOffset>
@@ -546,6 +620,9 @@
                         <w:t>1</w:t>
                       </w:r>
                       <w:r>
+                        <w:rPr>
+                          <w:noProof/>
+                        </w:rPr>
                         <w:fldChar w:fldCharType="end"/>
                       </w:r>
                       <w:r>
@@ -572,109 +649,46 @@
           <w:sz w:val="24"/>
           <w:szCs w:val="24"/>
         </w:rPr>
-        <w:t>ws in Figure 1:</w:t>
-      </w:r>
-      <w:r>
-        <w:rPr>
-          <w:noProof/>
-        </w:rPr>
-        <w:drawing>
-          <wp:anchor distT="0" distB="0" distL="114300" distR="114300" simplePos="0" relativeHeight="251658240" behindDoc="1" locked="0" layoutInCell="1" allowOverlap="1" wp14:anchorId="2583EBCD" wp14:editId="50F9D570">
-            <wp:simplePos x="0" y="0"/>
-            <wp:positionH relativeFrom="column">
-              <wp:posOffset>0</wp:posOffset>
-            </wp:positionH>
-            <wp:positionV relativeFrom="paragraph">
-              <wp:posOffset>212725</wp:posOffset>
-            </wp:positionV>
-            <wp:extent cx="5943600" cy="3886200"/>
-            <wp:effectExtent l="0" t="0" r="0" b="0"/>
-            <wp:wrapTight wrapText="bothSides">
-              <wp:wrapPolygon edited="0">
-                <wp:start x="0" y="0"/>
-                <wp:lineTo x="0" y="21494"/>
-                <wp:lineTo x="21531" y="21494"/>
-                <wp:lineTo x="21531" y="0"/>
-                <wp:lineTo x="0" y="0"/>
-              </wp:wrapPolygon>
-            </wp:wrapTight>
-            <wp:docPr id="7" name="Picture 7" descr="C:\Users\Jasontbk\Documents\#Sem 5_CS3213_Software Systems Design\HW1\doc\ClassDiagram.png"/>
-            <wp:cNvGraphicFramePr>
-              <a:graphicFrameLocks xmlns:a="http://schemas.openxmlformats.org/drawingml/2006/main" noChangeAspect="1"/>
-            </wp:cNvGraphicFramePr>
-            <a:graphic xmlns:a="http://schemas.openxmlformats.org/drawingml/2006/main">
-              <a:graphicData uri="http://schemas.openxmlformats.org/drawingml/2006/picture">
-                <pic:pic xmlns:pic="http://schemas.openxmlformats.org/drawingml/2006/picture">
-                  <pic:nvPicPr>
-                    <pic:cNvPr id="0" name="Picture 5" descr="C:\Users\Jasontbk\Documents\#Sem 5_CS3213_Software Systems Design\HW1\doc\ClassDiagram.png"/>
-                    <pic:cNvPicPr>
-                      <a:picLocks noChangeAspect="1" noChangeArrowheads="1"/>
-                    </pic:cNvPicPr>
-                  </pic:nvPicPr>
-                  <pic:blipFill>
-                    <a:blip r:embed="rId8">
-                      <a:extLst>
-                        <a:ext uri="{28A0092B-C50C-407E-A947-70E740481C1C}">
-                          <a14:useLocalDpi xmlns:a14="http://schemas.microsoft.com/office/drawing/2010/main" val="0"/>
-                        </a:ext>
-                      </a:extLst>
-                    </a:blip>
-                    <a:srcRect/>
-                    <a:stretch>
-                      <a:fillRect/>
-                    </a:stretch>
-                  </pic:blipFill>
-                  <pic:spPr bwMode="auto">
-                    <a:xfrm>
-                      <a:off x="0" y="0"/>
-                      <a:ext cx="5943600" cy="3886200"/>
-                    </a:xfrm>
-                    <a:prstGeom prst="rect">
-                      <a:avLst/>
-                    </a:prstGeom>
-                    <a:noFill/>
-                    <a:ln>
-                      <a:noFill/>
-                    </a:ln>
-                  </pic:spPr>
-                </pic:pic>
-              </a:graphicData>
-            </a:graphic>
-            <wp14:sizeRelH relativeFrom="page">
-              <wp14:pctWidth>0</wp14:pctWidth>
-            </wp14:sizeRelH>
-            <wp14:sizeRelV relativeFrom="page">
-              <wp14:pctHeight>0</wp14:pctHeight>
-            </wp14:sizeRelV>
-          </wp:anchor>
-        </w:drawing>
+        <w:t xml:space="preserve">ws in Figure 1 </w:t>
+      </w:r>
+      <w:proofErr w:type="spellStart"/>
+      <w:r>
+        <w:rPr>
+          <w:sz w:val="24"/>
+          <w:szCs w:val="24"/>
+        </w:rPr>
+        <w:t>below.</w:t>
+      </w:r>
+      <w:r>
+        <w:t>The</w:t>
+      </w:r>
+      <w:proofErr w:type="spellEnd"/>
+      <w:r>
+        <w:t xml:space="preserve"> master control, which is the </w:t>
+      </w:r>
+      <w:r>
+        <w:lastRenderedPageBreak/>
+        <w:t xml:space="preserve">KWIK program itself, will call the different methods stage by stage. Each method will then call the methods of the respective classes to process the data. In all, 8 modules will be handling the data from input </w:t>
+      </w:r>
+      <w:r>
+        <w:t xml:space="preserve">to </w:t>
+      </w:r>
+      <w:r>
+        <w:t xml:space="preserve">output. This is illustrated in Figure 2 below. </w:t>
       </w:r>
     </w:p>
     <w:p>
-      <w:r>
-        <w:lastRenderedPageBreak/>
-        <w:t xml:space="preserve">The master control, which is the KWIK program itself, will call the different methods stage by stage. Each method will then call the methods of the respective classes to process the data. In all, 8 modules will be handling the data from input </w:t>
-      </w:r>
-      <w:r>
-        <w:t xml:space="preserve">to </w:t>
-      </w:r>
-      <w:r>
-        <w:t xml:space="preserve">output. This is illustrated in Figure 2 below. </w:t>
-      </w:r>
-    </w:p>
-    <w:p>
-      <w:pPr>
-        <w:pStyle w:val="Heading2"/>
-      </w:pPr>
+      <w:bookmarkStart w:id="0" w:name="_GoBack"/>
       <w:r>
         <w:rPr>
           <w:noProof/>
+          <w:lang w:val="en-SG"/>
         </w:rPr>
         <w:drawing>
-          <wp:inline distT="0" distB="0" distL="0" distR="0" wp14:anchorId="7AC547B7" wp14:editId="7D5D3788">
-            <wp:extent cx="5937250" cy="3533775"/>
-            <wp:effectExtent l="0" t="0" r="6350" b="9525"/>
-            <wp:docPr id="9" name="Picture 9" descr="C:\Users\Jasontbk\Documents\#Sem 5_CS3213_Software Systems Design\HW1\doc\Software Architecture.png"/>
+          <wp:inline distT="0" distB="0" distL="0" distR="0" wp14:anchorId="195CD27E" wp14:editId="1903F475">
+            <wp:extent cx="5937250" cy="3456388"/>
+            <wp:effectExtent l="0" t="0" r="6350" b="0"/>
+            <wp:docPr id="9" name="Picture 9"/>
             <wp:cNvGraphicFramePr>
               <a:graphicFrameLocks xmlns:a="http://schemas.openxmlformats.org/drawingml/2006/main" noChangeAspect="1"/>
             </wp:cNvGraphicFramePr>
@@ -695,7 +709,6 @@
                         </a:ext>
                       </a:extLst>
                     </a:blip>
-                    <a:srcRect/>
                     <a:stretch>
                       <a:fillRect/>
                     </a:stretch>
@@ -703,7 +716,7 @@
                   <pic:spPr bwMode="auto">
                     <a:xfrm>
                       <a:off x="0" y="0"/>
-                      <a:ext cx="5937250" cy="3533775"/>
+                      <a:ext cx="5937250" cy="3456388"/>
                     </a:xfrm>
                     <a:prstGeom prst="rect">
                       <a:avLst/>
@@ -719,6 +732,7 @@
           </wp:inline>
         </w:drawing>
       </w:r>
+      <w:bookmarkEnd w:id="0"/>
     </w:p>
     <w:p>
       <w:pPr>
@@ -1179,20 +1193,6 @@
       </w:r>
     </w:p>
     <w:p/>
-    <w:p>
-      <w:r>
-        <w:br w:type="page"/>
-      </w:r>
-    </w:p>
-    <w:p>
-      <w:pPr>
-        <w:pStyle w:val="Heading2"/>
-      </w:pPr>
-      <w:r>
-        <w:lastRenderedPageBreak/>
-        <w:t>Class Diagram of KWIK</w:t>
-      </w:r>
-    </w:p>
     <w:p/>
     <w:sectPr>
       <w:headerReference w:type="even" r:id="rId10"/>
@@ -1278,7 +1278,7 @@
           <w:rPr>
             <w:noProof/>
           </w:rPr>
-          <w:t>1</w:t>
+          <w:t>2</w:t>
         </w:r>
         <w:r>
           <w:rPr>

</xml_diff>

<commit_message>
Report edited (page 2 - added more description), PDF report added
</commit_message>
<xml_diff>
--- a/KIWC-KWAC-KWOC/doc/report.docx
+++ b/KIWC-KWAC-KWOC/doc/report.docx
@@ -625,73 +625,76 @@
         </w:rPr>
         <w:t>ws in Figure 1 below.</w:t>
       </w:r>
+      <w:r>
+        <w:rPr>
+          <w:sz w:val="24"/>
+          <w:szCs w:val="24"/>
+        </w:rPr>
+        <w:br/>
+      </w:r>
+      <w:r>
+        <w:lastRenderedPageBreak/>
+        <w:t xml:space="preserve">The master control, which is the KWIK program itself, will call </w:t>
+      </w:r>
+      <w:r>
+        <w:t>its</w:t>
+      </w:r>
+      <w:r>
+        <w:t xml:space="preserve"> different methods stage by stage. Each </w:t>
+      </w:r>
+      <w:r>
+        <w:t xml:space="preserve">KWIK </w:t>
+      </w:r>
+      <w:r>
+        <w:t>method will then call the methods of the respecti</w:t>
+      </w:r>
+      <w:r>
+        <w:t xml:space="preserve">ve classes to process the data. </w:t>
+      </w:r>
+      <w:r>
+        <w:t>O</w:t>
+      </w:r>
+      <w:r>
+        <w:t xml:space="preserve">nce done processing, each of these methods, which made up 8 modules in total, will </w:t>
+      </w:r>
+      <w:r>
+        <w:t xml:space="preserve">then </w:t>
+      </w:r>
+      <w:r>
+        <w:t>return the proce</w:t>
+      </w:r>
+      <w:r>
+        <w:t>ssed data to the master control. The master control thus has full access to the data at any time</w:t>
+      </w:r>
+      <w:r>
+        <w:t xml:space="preserve"> and</w:t>
+      </w:r>
+      <w:r>
+        <w:t xml:space="preserve"> </w:t>
+      </w:r>
+      <w:r>
+        <w:t xml:space="preserve">the </w:t>
+      </w:r>
+      <w:r>
+        <w:t xml:space="preserve">different modules </w:t>
+      </w:r>
+      <w:r>
+        <w:t xml:space="preserve">will be invoked </w:t>
+      </w:r>
+      <w:r>
+        <w:t>to process the data from input to output</w:t>
+      </w:r>
+      <w:r>
+        <w:t xml:space="preserve"> in sequential order</w:t>
+      </w:r>
+      <w:r>
+        <w:t xml:space="preserve">. </w:t>
+      </w:r>
+      <w:r>
+        <w:t xml:space="preserve">This is illustrated in Figure 2 below. </w:t>
+      </w:r>
       <w:bookmarkStart w:id="0" w:name="_GoBack"/>
       <w:bookmarkEnd w:id="0"/>
-      <w:r>
-        <w:rPr>
-          <w:sz w:val="24"/>
-          <w:szCs w:val="24"/>
-        </w:rPr>
-        <w:br/>
-      </w:r>
-      <w:r>
-        <w:lastRenderedPageBreak/>
-        <w:t xml:space="preserve">The master control, which is the KWIK program itself, will call </w:t>
-      </w:r>
-      <w:r>
-        <w:t>its</w:t>
-      </w:r>
-      <w:r>
-        <w:t xml:space="preserve"> different methods stage by stage. Each </w:t>
-      </w:r>
-      <w:r>
-        <w:t xml:space="preserve">KWIK </w:t>
-      </w:r>
-      <w:r>
-        <w:t>method will then call the methods of the respecti</w:t>
-      </w:r>
-      <w:r>
-        <w:t xml:space="preserve">ve classes to process the data. </w:t>
-      </w:r>
-      <w:r>
-        <w:t>O</w:t>
-      </w:r>
-      <w:r>
-        <w:t xml:space="preserve">nce done processing, each of these methods, which made up 8 modules in total, will </w:t>
-      </w:r>
-      <w:r>
-        <w:t>return the proce</w:t>
-      </w:r>
-      <w:r>
-        <w:t>ssed data to the master control. The master control thus has full access to the data at any time</w:t>
-      </w:r>
-      <w:r>
-        <w:t xml:space="preserve"> and</w:t>
-      </w:r>
-      <w:r>
-        <w:t xml:space="preserve"> </w:t>
-      </w:r>
-      <w:r>
-        <w:t xml:space="preserve">the </w:t>
-      </w:r>
-      <w:r>
-        <w:t xml:space="preserve">different modules </w:t>
-      </w:r>
-      <w:r>
-        <w:t xml:space="preserve">will be invoked </w:t>
-      </w:r>
-      <w:r>
-        <w:t>to process the data from input to output</w:t>
-      </w:r>
-      <w:r>
-        <w:t xml:space="preserve"> in sequential order</w:t>
-      </w:r>
-      <w:r>
-        <w:t xml:space="preserve">. </w:t>
-      </w:r>
-      <w:r>
-        <w:t xml:space="preserve">This is illustrated in Figure 2 below. </w:t>
-      </w:r>
     </w:p>
     <w:p>
       <w:r>

</xml_diff>

<commit_message>
URL of GIT repo in report updated.
</commit_message>
<xml_diff>
--- a/KIWC-KWAC-KWOC/doc/report.docx
+++ b/KIWC-KWAC-KWOC/doc/report.docx
@@ -83,17 +83,23 @@
         <w:r>
           <w:rPr>
             <w:rStyle w:val="Hyperlink"/>
-            <w:sz w:val="24"/>
-            <w:szCs w:val="24"/>
           </w:rPr>
-          <w:t>https://github.com/jasontbk/KWIC-KWAC-KWOC-.git</w:t>
+          <w:t>https://github.com/jasontbk/KWIC-KWAC-K</w:t>
+        </w:r>
+        <w:r>
+          <w:rPr>
+            <w:rStyle w:val="Hyperlink"/>
+          </w:rPr>
+          <w:t>W</w:t>
+        </w:r>
+        <w:r>
+          <w:rPr>
+            <w:rStyle w:val="Hyperlink"/>
+          </w:rPr>
+          <w:t>OC-</w:t>
         </w:r>
       </w:hyperlink>
       <w:r>
-        <w:rPr>
-          <w:sz w:val="24"/>
-          <w:szCs w:val="24"/>
-        </w:rPr>
         <w:t xml:space="preserve"> </w:t>
       </w:r>
     </w:p>
@@ -232,6 +238,8 @@
             <w:r>
               <w:t>A0087084X</w:t>
             </w:r>
+            <w:bookmarkStart w:id="0" w:name="_GoBack"/>
+            <w:bookmarkEnd w:id="0"/>
           </w:p>
         </w:tc>
         <w:tc>
@@ -467,14 +475,27 @@
                             <w:r>
                               <w:t xml:space="preserve">Figure </w:t>
                             </w:r>
-                            <w:fldSimple w:instr=" SEQ Figure \* ARABIC ">
-                              <w:r>
-                                <w:rPr>
-                                  <w:noProof/>
-                                </w:rPr>
-                                <w:t>1</w:t>
-                              </w:r>
-                            </w:fldSimple>
+                            <w:r>
+                              <w:fldChar w:fldCharType="begin"/>
+                            </w:r>
+                            <w:r>
+                              <w:instrText xml:space="preserve"> SEQ Figure \* ARABIC </w:instrText>
+                            </w:r>
+                            <w:r>
+                              <w:fldChar w:fldCharType="separate"/>
+                            </w:r>
+                            <w:r>
+                              <w:rPr>
+                                <w:noProof/>
+                              </w:rPr>
+                              <w:t>1</w:t>
+                            </w:r>
+                            <w:r>
+                              <w:rPr>
+                                <w:noProof/>
+                              </w:rPr>
+                              <w:fldChar w:fldCharType="end"/>
+                            </w:r>
                             <w:r>
                               <w:t>: Class Diagram of KWIK</w:t>
                             </w:r>
@@ -693,8 +714,6 @@
       <w:r>
         <w:t xml:space="preserve">This is illustrated in Figure 2 below. </w:t>
       </w:r>
-      <w:bookmarkStart w:id="0" w:name="_GoBack"/>
-      <w:bookmarkEnd w:id="0"/>
     </w:p>
     <w:p>
       <w:r>
@@ -758,14 +777,27 @@
       <w:r>
         <w:t xml:space="preserve">Figure </w:t>
       </w:r>
-      <w:fldSimple w:instr=" SEQ Figure \* ARABIC ">
-        <w:r>
-          <w:rPr>
-            <w:noProof/>
-          </w:rPr>
-          <w:t>2</w:t>
-        </w:r>
-      </w:fldSimple>
+      <w:r>
+        <w:fldChar w:fldCharType="begin"/>
+      </w:r>
+      <w:r>
+        <w:instrText xml:space="preserve"> SEQ Figure \* ARABIC </w:instrText>
+      </w:r>
+      <w:r>
+        <w:fldChar w:fldCharType="separate"/>
+      </w:r>
+      <w:r>
+        <w:rPr>
+          <w:noProof/>
+        </w:rPr>
+        <w:t>2</w:t>
+      </w:r>
+      <w:r>
+        <w:rPr>
+          <w:noProof/>
+        </w:rPr>
+        <w:fldChar w:fldCharType="end"/>
+      </w:r>
       <w:r>
         <w:t>: Method calls of KWIK</w:t>
       </w:r>
@@ -1788,6 +1820,18 @@
       <w:szCs w:val="18"/>
     </w:rPr>
   </w:style>
+  <w:style w:type="character" w:styleId="FollowedHyperlink">
+    <w:name w:val="FollowedHyperlink"/>
+    <w:basedOn w:val="DefaultParagraphFont"/>
+    <w:uiPriority w:val="99"/>
+    <w:semiHidden/>
+    <w:unhideWhenUsed/>
+    <w:rsid w:val="005742E2"/>
+    <w:rPr>
+      <w:color w:val="800080" w:themeColor="followedHyperlink"/>
+      <w:u w:val="single"/>
+    </w:rPr>
+  </w:style>
 </w:styles>
 </file>
 
@@ -2183,6 +2227,18 @@
       <w:color w:val="4F81BD" w:themeColor="accent1"/>
       <w:sz w:val="18"/>
       <w:szCs w:val="18"/>
+    </w:rPr>
+  </w:style>
+  <w:style w:type="character" w:styleId="FollowedHyperlink">
+    <w:name w:val="FollowedHyperlink"/>
+    <w:basedOn w:val="DefaultParagraphFont"/>
+    <w:uiPriority w:val="99"/>
+    <w:semiHidden/>
+    <w:unhideWhenUsed/>
+    <w:rsid w:val="005742E2"/>
+    <w:rPr>
+      <w:color w:val="800080" w:themeColor="followedHyperlink"/>
+      <w:u w:val="single"/>
     </w:rPr>
   </w:style>
 </w:styles>

</xml_diff>